<commit_message>
Deux premiers tableaux ok
</commit_message>
<xml_diff>
--- a/output/2026-01-13 daily closing.docx
+++ b/output/2026-01-13 daily closing.docx
@@ -681,7 +681,7 @@
                 <w:b w:val="0"/>
                 <w:sz w:val="16"/>
               </w:rPr>
-              <w:t>Planisware</w:t>
+              <w:t>Vente-Unique.com</w:t>
             </w:r>
           </w:p>
         </w:tc>
@@ -835,11 +835,9 @@
               <w:rPr>
                 <w:rFonts w:ascii="Sitka Display" w:hAnsi="Sitka Display"/>
                 <w:b w:val="0"/>
-                <w:bCs w:val="0"/>
-                <w:sz w:val="16"/>
-                <w:szCs w:val="16"/>
-              </w:rPr>
-              <w:t>{{MOST ACTIVE STOCK 2}}</w:t>
+                <w:sz w:val="16"/>
+              </w:rPr>
+              <w:t>Planisware</w:t>
             </w:r>
           </w:p>
         </w:tc>
@@ -1718,7 +1716,7 @@
                 <w:b w:val="0"/>
                 <w:sz w:val="16"/>
               </w:rPr>
-              <w:t>{{^STOXX50E}} (</w:t>
+              <w:t>6 029.83 (</w:t>
             </w:r>
             <w:r>
               <w:rPr>
@@ -1727,7 +1725,7 @@
                 <w:color w:val="00B050"/>
                 <w:sz w:val="16"/>
               </w:rPr>
-              <w:t>+1.39%</w:t>
+              <w:t>+0.22%</w:t>
             </w:r>
             <w:r>
               <w:rPr>
@@ -1895,7 +1893,7 @@
                 <w:b w:val="0"/>
                 <w:sz w:val="16"/>
               </w:rPr>
-              <w:t>{{^VIX}} (</w:t>
+              <w:t>15.48 (</w:t>
             </w:r>
             <w:r>
               <w:rPr>
@@ -1904,7 +1902,7 @@
                 <w:color w:val="00B050"/>
                 <w:sz w:val="16"/>
               </w:rPr>
-              <w:t>+2.73%</w:t>
+              <w:t>+2.38%</w:t>
             </w:r>
             <w:r>
               <w:rPr>
@@ -2029,7 +2027,7 @@
                 <w:b w:val="0"/>
                 <w:sz w:val="16"/>
               </w:rPr>
-              <w:t>{{^GDAXI}}(</w:t>
+              <w:t>25 420.66 (</w:t>
             </w:r>
             <w:r>
               <w:rPr>
@@ -2038,7 +2036,7 @@
                 <w:color w:val="00B050"/>
                 <w:sz w:val="16"/>
               </w:rPr>
-              <w:t>+0.22%</w:t>
+              <w:t>+0.06%</w:t>
             </w:r>
             <w:r>
               <w:rPr>
@@ -2202,15 +2200,24 @@
                 <w:b w:val="0"/>
                 <w:sz w:val="16"/>
               </w:rPr>
-              <w:t>1.16</w:t>
+              <w:t>1.17 (</w:t>
             </w:r>
             <w:r>
               <w:rPr>
                 <w:rFonts w:ascii="Sitka Display" w:hAnsi="Sitka Display"/>
                 <w:b w:val="0"/>
-                <w:sz w:val="16"/>
-              </w:rPr>
-              <w:t xml:space="preserve"> ({{MVT6}})</w:t>
+                <w:color w:val="00B050"/>
+                <w:sz w:val="16"/>
+              </w:rPr>
+              <w:t>+0.23%</w:t>
+            </w:r>
+            <w:r>
+              <w:rPr>
+                <w:rFonts w:ascii="Sitka Display" w:hAnsi="Sitka Display"/>
+                <w:b w:val="0"/>
+                <w:sz w:val="16"/>
+              </w:rPr>
+              <w:t>)</w:t>
             </w:r>
           </w:p>
         </w:tc>
@@ -2326,16 +2333,16 @@
                 <w:b w:val="0"/>
                 <w:sz w:val="16"/>
               </w:rPr>
-              <w:t>{{^FCHI}} (</w:t>
+              <w:t>8 347.20 (</w:t>
             </w:r>
             <w:r>
               <w:rPr>
                 <w:rFonts w:ascii="Sitka Display" w:hAnsi="Sitka Display"/>
                 <w:b w:val="0"/>
-                <w:color w:val="00B050"/>
-                <w:sz w:val="16"/>
-              </w:rPr>
-              <w:t>+0.35%</w:t>
+                <w:color w:val="C00000"/>
+                <w:sz w:val="16"/>
+              </w:rPr>
+              <w:t>-0.14%</w:t>
             </w:r>
             <w:r>
               <w:rPr>
@@ -2499,26 +2506,27 @@
             <w:r>
               <w:rPr>
                 <w:rFonts w:ascii="Sitka Display" w:hAnsi="Sitka Display"/>
-                <w:sz w:val="16"/>
-                <w:szCs w:val="16"/>
-              </w:rPr>
-              <w:t>{{GC=F}} ({{</w:t>
-            </w:r>
-            <w:r>
-              <w:rPr>
-                <w:rFonts w:ascii="Sitka Display" w:hAnsi="Sitka Display"/>
-                <w:sz w:val="16"/>
-                <w:szCs w:val="16"/>
-              </w:rPr>
-              <w:t>MVT</w:t>
-            </w:r>
-            <w:r>
-              <w:rPr>
-                <w:rFonts w:ascii="Sitka Display" w:hAnsi="Sitka Display"/>
-                <w:sz w:val="16"/>
-                <w:szCs w:val="16"/>
-              </w:rPr>
-              <w:t>7}})</w:t>
+                <w:b w:val="0"/>
+                <w:sz w:val="16"/>
+              </w:rPr>
+              <w:t>4 617.20 (</w:t>
+            </w:r>
+            <w:r>
+              <w:rPr>
+                <w:rFonts w:ascii="Sitka Display" w:hAnsi="Sitka Display"/>
+                <w:b w:val="0"/>
+                <w:color w:val="00B050"/>
+                <w:sz w:val="16"/>
+              </w:rPr>
+              <w:t>+0.28%</w:t>
+            </w:r>
+            <w:r>
+              <w:rPr>
+                <w:rFonts w:ascii="Sitka Display" w:hAnsi="Sitka Display"/>
+                <w:b w:val="0"/>
+                <w:sz w:val="16"/>
+              </w:rPr>
+              <w:t>)</w:t>
             </w:r>
           </w:p>
         </w:tc>
@@ -2786,26 +2794,27 @@
             <w:r>
               <w:rPr>
                 <w:rFonts w:ascii="Sitka Display" w:hAnsi="Sitka Display"/>
-                <w:sz w:val="16"/>
-                <w:szCs w:val="16"/>
-              </w:rPr>
-              <w:t>{{CL=F}} ({{</w:t>
-            </w:r>
-            <w:r>
-              <w:rPr>
-                <w:rFonts w:ascii="Sitka Display" w:hAnsi="Sitka Display"/>
-                <w:sz w:val="16"/>
-                <w:szCs w:val="16"/>
-              </w:rPr>
-              <w:t>MVT</w:t>
-            </w:r>
-            <w:r>
-              <w:rPr>
-                <w:rFonts w:ascii="Sitka Display" w:hAnsi="Sitka Display"/>
-                <w:sz w:val="16"/>
-                <w:szCs w:val="16"/>
-              </w:rPr>
-              <w:t>8}})</w:t>
+                <w:b w:val="0"/>
+                <w:sz w:val="16"/>
+              </w:rPr>
+              <w:t>60.97 (</w:t>
+            </w:r>
+            <w:r>
+              <w:rPr>
+                <w:rFonts w:ascii="Sitka Display" w:hAnsi="Sitka Display"/>
+                <w:b w:val="0"/>
+                <w:color w:val="00B050"/>
+                <w:sz w:val="16"/>
+              </w:rPr>
+              <w:t>+2.47%</w:t>
+            </w:r>
+            <w:r>
+              <w:rPr>
+                <w:rFonts w:ascii="Sitka Display" w:hAnsi="Sitka Display"/>
+                <w:b w:val="0"/>
+                <w:sz w:val="16"/>
+              </w:rPr>
+              <w:t>)</w:t>
             </w:r>
           </w:p>
         </w:tc>
@@ -2921,16 +2930,16 @@
                 <w:b w:val="0"/>
                 <w:sz w:val="16"/>
               </w:rPr>
-              <w:t>{{FTSEMIB.MI}} (</w:t>
+              <w:t>45 525.10 (</w:t>
             </w:r>
             <w:r>
               <w:rPr>
                 <w:rFonts w:ascii="Sitka Display" w:hAnsi="Sitka Display"/>
                 <w:b w:val="0"/>
-                <w:color w:val="00B050"/>
-                <w:sz w:val="16"/>
-              </w:rPr>
-              <w:t>+3.09%</w:t>
+                <w:color w:val="C00000"/>
+                <w:sz w:val="16"/>
+              </w:rPr>
+              <w:t>-0.45%</w:t>
             </w:r>
             <w:r>
               <w:rPr>
@@ -3093,26 +3102,27 @@
             <w:r>
               <w:rPr>
                 <w:rFonts w:ascii="Sitka Display" w:hAnsi="Sitka Display"/>
-                <w:sz w:val="16"/>
-                <w:szCs w:val="16"/>
-              </w:rPr>
-              <w:t>{{BTC-EUR}} ({{</w:t>
-            </w:r>
-            <w:r>
-              <w:rPr>
-                <w:rFonts w:ascii="Sitka Display" w:hAnsi="Sitka Display"/>
-                <w:sz w:val="16"/>
-                <w:szCs w:val="16"/>
-              </w:rPr>
-              <w:t>MVT</w:t>
-            </w:r>
-            <w:r>
-              <w:rPr>
-                <w:rFonts w:ascii="Sitka Display" w:hAnsi="Sitka Display"/>
-                <w:sz w:val="16"/>
-                <w:szCs w:val="16"/>
-              </w:rPr>
-              <w:t>9}})</w:t>
+                <w:b w:val="0"/>
+                <w:sz w:val="16"/>
+              </w:rPr>
+              <w:t>80 100.38 (</w:t>
+            </w:r>
+            <w:r>
+              <w:rPr>
+                <w:rFonts w:ascii="Sitka Display" w:hAnsi="Sitka Display"/>
+                <w:b w:val="0"/>
+                <w:color w:val="00B050"/>
+                <w:sz w:val="16"/>
+              </w:rPr>
+              <w:t>+2.48%</w:t>
+            </w:r>
+            <w:r>
+              <w:rPr>
+                <w:rFonts w:ascii="Sitka Display" w:hAnsi="Sitka Display"/>
+                <w:b w:val="0"/>
+                <w:sz w:val="16"/>
+              </w:rPr>
+              <w:t>)</w:t>
             </w:r>
           </w:p>
         </w:tc>
@@ -3306,7 +3316,7 @@
                 <w:bCs/>
                 <w:sz w:val="16"/>
               </w:rPr>
-              <w:t>SXAE.Z</w:t>
+              <w:t>T3_1</w:t>
             </w:r>
             <w:r>
               <w:rPr>
@@ -3398,15 +3408,22 @@
               <w:rPr>
                 <w:rFonts w:ascii="Sitka Display" w:hAnsi="Sitka Display"/>
                 <w:bCs/>
-                <w:color w:val="000000"/>
-                <w:sz w:val="16"/>
-              </w:rPr>
-              <w:t>SXDE.Z</w:t>
+                <w:sz w:val="16"/>
+              </w:rPr>
+              <w:t>T3_</w:t>
             </w:r>
             <w:r>
               <w:rPr>
                 <w:rFonts w:ascii="Sitka Display" w:hAnsi="Sitka Display"/>
                 <w:bCs/>
+                <w:sz w:val="16"/>
+              </w:rPr>
+              <w:t>6</w:t>
+            </w:r>
+            <w:r>
+              <w:rPr>
+                <w:rFonts w:ascii="Sitka Display" w:hAnsi="Sitka Display"/>
+                <w:bCs/>
                 <w:color w:val="000000"/>
                 <w:sz w:val="16"/>
               </w:rPr>
@@ -3485,7 +3502,15 @@
                 <w:bCs/>
                 <w:sz w:val="16"/>
               </w:rPr>
-              <w:t>SXOE.Z</w:t>
+              <w:t>T3_1</w:t>
+            </w:r>
+            <w:r>
+              <w:rPr>
+                <w:rFonts w:ascii="Sitka Display" w:hAnsi="Sitka Display"/>
+                <w:bCs/>
+                <w:sz w:val="16"/>
+              </w:rPr>
+              <w:t>1</w:t>
             </w:r>
             <w:r>
               <w:rPr>
@@ -3571,10 +3596,18 @@
             <w:r>
               <w:rPr>
                 <w:rFonts w:ascii="Sitka Display" w:hAnsi="Sitka Display"/>
-                <w:color w:val="000000"/>
-                <w:sz w:val="16"/>
-              </w:rPr>
-              <w:t>SX7E.Z</w:t>
+                <w:bCs/>
+                <w:sz w:val="16"/>
+              </w:rPr>
+              <w:t>T3_</w:t>
+            </w:r>
+            <w:r>
+              <w:rPr>
+                <w:rFonts w:ascii="Sitka Display" w:hAnsi="Sitka Display"/>
+                <w:bCs/>
+                <w:sz w:val="16"/>
+              </w:rPr>
+              <w:t>2</w:t>
             </w:r>
             <w:r>
               <w:rPr>
@@ -3667,10 +3700,18 @@
             <w:r>
               <w:rPr>
                 <w:rFonts w:ascii="Sitka Display" w:hAnsi="Sitka Display"/>
-                <w:color w:val="000000"/>
-                <w:sz w:val="16"/>
-              </w:rPr>
-              <w:t>SXNE.Z</w:t>
+                <w:bCs/>
+                <w:sz w:val="16"/>
+              </w:rPr>
+              <w:t>T3_</w:t>
+            </w:r>
+            <w:r>
+              <w:rPr>
+                <w:rFonts w:ascii="Sitka Display" w:hAnsi="Sitka Display"/>
+                <w:bCs/>
+                <w:sz w:val="16"/>
+              </w:rPr>
+              <w:t>7</w:t>
             </w:r>
             <w:r>
               <w:rPr>
@@ -3769,9 +3810,18 @@
             <w:r>
               <w:rPr>
                 <w:rFonts w:ascii="Sitka Display" w:hAnsi="Sitka Display"/>
-                <w:sz w:val="16"/>
-              </w:rPr>
-              <w:t>SX8E.Z</w:t>
+                <w:bCs/>
+                <w:sz w:val="16"/>
+              </w:rPr>
+              <w:t>T3_1</w:t>
+            </w:r>
+            <w:r>
+              <w:rPr>
+                <w:rFonts w:ascii="Sitka Display" w:hAnsi="Sitka Display"/>
+                <w:bCs/>
+                <w:sz w:val="16"/>
+              </w:rPr>
+              <w:t>2</w:t>
             </w:r>
             <w:r>
               <w:rPr>
@@ -3863,10 +3913,18 @@
             <w:r>
               <w:rPr>
                 <w:rFonts w:ascii="Sitka Display" w:hAnsi="Sitka Display"/>
-                <w:color w:val="000000"/>
-                <w:sz w:val="16"/>
-              </w:rPr>
-              <w:t>SXPE.Z</w:t>
+                <w:bCs/>
+                <w:sz w:val="16"/>
+              </w:rPr>
+              <w:t>T3_</w:t>
+            </w:r>
+            <w:r>
+              <w:rPr>
+                <w:rFonts w:ascii="Sitka Display" w:hAnsi="Sitka Display"/>
+                <w:bCs/>
+                <w:sz w:val="16"/>
+              </w:rPr>
+              <w:t>3</w:t>
             </w:r>
             <w:r>
               <w:rPr>
@@ -3959,10 +4017,18 @@
             <w:r>
               <w:rPr>
                 <w:rFonts w:ascii="Sitka Display" w:hAnsi="Sitka Display"/>
-                <w:color w:val="000000"/>
-                <w:sz w:val="16"/>
-              </w:rPr>
-              <w:t>SXIE.Z</w:t>
+                <w:bCs/>
+                <w:sz w:val="16"/>
+              </w:rPr>
+              <w:t>T3_</w:t>
+            </w:r>
+            <w:r>
+              <w:rPr>
+                <w:rFonts w:ascii="Sitka Display" w:hAnsi="Sitka Display"/>
+                <w:bCs/>
+                <w:sz w:val="16"/>
+              </w:rPr>
+              <w:t>8</w:t>
             </w:r>
             <w:r>
               <w:rPr>
@@ -3986,54 +4052,75 @@
                 <w:color w:val="000000"/>
                 <w:sz w:val="16"/>
               </w:rPr>
+              <w:t xml:space="preserve"> ({{</w:t>
+            </w:r>
+            <w:r>
+              <w:rPr>
+                <w:rFonts w:ascii="Sitka Display" w:hAnsi="Sitka Display"/>
+                <w:color w:val="000000"/>
+                <w:sz w:val="16"/>
+              </w:rPr>
+              <w:t>MVT</w:t>
+            </w:r>
+            <w:r>
+              <w:rPr>
+                <w:rFonts w:ascii="Sitka Display" w:hAnsi="Sitka Display"/>
+                <w:color w:val="000000"/>
+                <w:sz w:val="16"/>
+              </w:rPr>
+              <w:t>1</w:t>
+            </w:r>
+            <w:r>
+              <w:rPr>
+                <w:rFonts w:ascii="Sitka Display" w:hAnsi="Sitka Display"/>
+                <w:color w:val="000000"/>
+                <w:sz w:val="16"/>
+              </w:rPr>
+              <w:t>7</w:t>
+            </w:r>
+            <w:r>
+              <w:rPr>
+                <w:rFonts w:ascii="Sitka Display" w:hAnsi="Sitka Display"/>
+                <w:color w:val="000000"/>
+                <w:sz w:val="16"/>
+              </w:rPr>
+              <w:t>}})</w:t>
+            </w:r>
+          </w:p>
+        </w:tc>
+        <w:tc>
+          <w:tcPr>
+            <w:tcW w:w="2268" w:type="dxa"/>
+          </w:tcPr>
+          <w:p>
+            <w:pPr>
+              <w:jc w:val="center"/>
+              <w:cnfStyle w:val="000000100000" w:firstRow="0" w:lastRow="0" w:firstColumn="0" w:lastColumn="0" w:oddVBand="0" w:evenVBand="0" w:oddHBand="1" w:evenHBand="0" w:firstRowFirstColumn="0" w:firstRowLastColumn="0" w:lastRowFirstColumn="0" w:lastRowLastColumn="0"/>
+              <w:rPr>
+                <w:rFonts w:ascii="Sitka Display" w:hAnsi="Sitka Display"/>
+                <w:sz w:val="16"/>
+                <w:szCs w:val="16"/>
+              </w:rPr>
+            </w:pPr>
+            <w:r>
+              <w:rPr>
+                <w:rFonts w:ascii="Sitka Display" w:hAnsi="Sitka Display"/>
+                <w:sz w:val="16"/>
+              </w:rPr>
               <w:t xml:space="preserve"> </w:t>
             </w:r>
             <w:r>
               <w:rPr>
                 <w:rFonts w:ascii="Sitka Display" w:hAnsi="Sitka Display"/>
-                <w:color w:val="000000"/>
-                <w:sz w:val="16"/>
-              </w:rPr>
-              <w:lastRenderedPageBreak/>
-              <w:t>({{</w:t>
-            </w:r>
-            <w:r>
-              <w:rPr>
-                <w:rFonts w:ascii="Sitka Display" w:hAnsi="Sitka Display"/>
-                <w:color w:val="000000"/>
-                <w:sz w:val="16"/>
-              </w:rPr>
-              <w:t>MVT</w:t>
-            </w:r>
-            <w:r>
-              <w:rPr>
-                <w:rFonts w:ascii="Sitka Display" w:hAnsi="Sitka Display"/>
-                <w:color w:val="000000"/>
-                <w:sz w:val="16"/>
-              </w:rPr>
-              <w:t>1</w:t>
-            </w:r>
-            <w:r>
-              <w:rPr>
-                <w:rFonts w:ascii="Sitka Display" w:hAnsi="Sitka Display"/>
-                <w:color w:val="000000"/>
-                <w:sz w:val="16"/>
-              </w:rPr>
-              <w:t>7</w:t>
-            </w:r>
-            <w:r>
-              <w:rPr>
-                <w:rFonts w:ascii="Sitka Display" w:hAnsi="Sitka Display"/>
-                <w:color w:val="000000"/>
-                <w:sz w:val="16"/>
-              </w:rPr>
-              <w:t>}})</w:t>
-            </w:r>
-          </w:p>
-        </w:tc>
-        <w:tc>
-          <w:tcPr>
-            <w:tcW w:w="2268" w:type="dxa"/>
+                <w:sz w:val="16"/>
+              </w:rPr>
+              <w:t>Telecommunications</w:t>
+            </w:r>
+          </w:p>
+        </w:tc>
+        <w:tc>
+          <w:tcPr>
+            <w:tcW w:w="850" w:type="dxa"/>
           </w:tcPr>
           <w:p>
             <w:pPr>
@@ -4048,37 +4135,6 @@
             <w:r>
               <w:rPr>
                 <w:rFonts w:ascii="Sitka Display" w:hAnsi="Sitka Display"/>
-                <w:sz w:val="16"/>
-              </w:rPr>
-              <w:lastRenderedPageBreak/>
-              <w:t xml:space="preserve"> </w:t>
-            </w:r>
-            <w:r>
-              <w:rPr>
-                <w:rFonts w:ascii="Sitka Display" w:hAnsi="Sitka Display"/>
-                <w:sz w:val="16"/>
-              </w:rPr>
-              <w:t>Telecommunications</w:t>
-            </w:r>
-          </w:p>
-        </w:tc>
-        <w:tc>
-          <w:tcPr>
-            <w:tcW w:w="850" w:type="dxa"/>
-          </w:tcPr>
-          <w:p>
-            <w:pPr>
-              <w:jc w:val="center"/>
-              <w:cnfStyle w:val="000000100000" w:firstRow="0" w:lastRow="0" w:firstColumn="0" w:lastColumn="0" w:oddVBand="0" w:evenVBand="0" w:oddHBand="1" w:evenHBand="0" w:firstRowFirstColumn="0" w:firstRowLastColumn="0" w:lastRowFirstColumn="0" w:lastRowLastColumn="0"/>
-              <w:rPr>
-                <w:rFonts w:ascii="Sitka Display" w:hAnsi="Sitka Display"/>
-                <w:sz w:val="16"/>
-                <w:szCs w:val="16"/>
-              </w:rPr>
-            </w:pPr>
-            <w:r>
-              <w:rPr>
-                <w:rFonts w:ascii="Sitka Display" w:hAnsi="Sitka Display"/>
                 <w:color w:val="000000"/>
                 <w:sz w:val="16"/>
               </w:rPr>
@@ -4087,9 +4143,26 @@
             <w:r>
               <w:rPr>
                 <w:rFonts w:ascii="Sitka Display" w:hAnsi="Sitka Display"/>
-                <w:sz w:val="16"/>
-              </w:rPr>
-              <w:t>SXKE.Z</w:t>
+                <w:bCs/>
+                <w:sz w:val="16"/>
+              </w:rPr>
+              <w:t>T</w:t>
+            </w:r>
+            <w:r>
+              <w:rPr>
+                <w:rFonts w:ascii="Sitka Display" w:hAnsi="Sitka Display"/>
+                <w:bCs/>
+                <w:sz w:val="16"/>
+              </w:rPr>
+              <w:t>3_1</w:t>
+            </w:r>
+            <w:r>
+              <w:rPr>
+                <w:rFonts w:ascii="Sitka Display" w:hAnsi="Sitka Display"/>
+                <w:bCs/>
+                <w:sz w:val="16"/>
+              </w:rPr>
+              <w:t>3</w:t>
             </w:r>
             <w:r>
               <w:rPr>
@@ -4105,16 +4178,7 @@
                 <w:color w:val="000000"/>
                 <w:sz w:val="16"/>
               </w:rPr>
-              <w:t xml:space="preserve">} </w:t>
-            </w:r>
-            <w:r>
-              <w:rPr>
-                <w:rFonts w:ascii="Sitka Display" w:hAnsi="Sitka Display"/>
-                <w:color w:val="000000"/>
-                <w:sz w:val="16"/>
-              </w:rPr>
-              <w:lastRenderedPageBreak/>
-              <w:t>({{</w:t>
+              <w:t>} ({{</w:t>
             </w:r>
             <w:r>
               <w:rPr>
@@ -4196,10 +4260,18 @@
             <w:r>
               <w:rPr>
                 <w:rFonts w:ascii="Sitka Display" w:hAnsi="Sitka Display"/>
-                <w:color w:val="000000"/>
-                <w:sz w:val="16"/>
-              </w:rPr>
-              <w:t>SX4E.Z</w:t>
+                <w:bCs/>
+                <w:sz w:val="16"/>
+              </w:rPr>
+              <w:t>T3_</w:t>
+            </w:r>
+            <w:r>
+              <w:rPr>
+                <w:rFonts w:ascii="Sitka Display" w:hAnsi="Sitka Display"/>
+                <w:bCs/>
+                <w:sz w:val="16"/>
+              </w:rPr>
+              <w:t>4</w:t>
             </w:r>
             <w:r>
               <w:rPr>
@@ -4290,10 +4362,18 @@
             <w:r>
               <w:rPr>
                 <w:rFonts w:ascii="Sitka Display" w:hAnsi="Sitka Display"/>
-                <w:color w:val="000000"/>
-                <w:sz w:val="16"/>
-              </w:rPr>
-              <w:t>SXME.Z</w:t>
+                <w:bCs/>
+                <w:sz w:val="16"/>
+              </w:rPr>
+              <w:t>T3_</w:t>
+            </w:r>
+            <w:r>
+              <w:rPr>
+                <w:rFonts w:ascii="Sitka Display" w:hAnsi="Sitka Display"/>
+                <w:bCs/>
+                <w:sz w:val="16"/>
+              </w:rPr>
+              <w:t>9</w:t>
             </w:r>
             <w:r>
               <w:rPr>
@@ -4391,9 +4471,18 @@
             <w:r>
               <w:rPr>
                 <w:rFonts w:ascii="Sitka Display" w:hAnsi="Sitka Display"/>
-                <w:sz w:val="16"/>
-              </w:rPr>
-              <w:t>SXTE.Z</w:t>
+                <w:bCs/>
+                <w:sz w:val="16"/>
+              </w:rPr>
+              <w:t>T3_1</w:t>
+            </w:r>
+            <w:r>
+              <w:rPr>
+                <w:rFonts w:ascii="Sitka Display" w:hAnsi="Sitka Display"/>
+                <w:bCs/>
+                <w:sz w:val="16"/>
+              </w:rPr>
+              <w:t>4</w:t>
             </w:r>
             <w:r>
               <w:rPr>
@@ -4491,10 +4580,18 @@
             <w:r>
               <w:rPr>
                 <w:rFonts w:ascii="Sitka Display" w:hAnsi="Sitka Display"/>
-                <w:color w:val="000000"/>
-                <w:sz w:val="16"/>
-              </w:rPr>
-              <w:t>SX3E.Z</w:t>
+                <w:bCs/>
+                <w:sz w:val="16"/>
+              </w:rPr>
+              <w:t>T3_</w:t>
+            </w:r>
+            <w:r>
+              <w:rPr>
+                <w:rFonts w:ascii="Sitka Display" w:hAnsi="Sitka Display"/>
+                <w:bCs/>
+                <w:sz w:val="16"/>
+              </w:rPr>
+              <w:t>5</w:t>
             </w:r>
             <w:r>
               <w:rPr>
@@ -4585,10 +4682,18 @@
             <w:r>
               <w:rPr>
                 <w:rFonts w:ascii="Sitka Display" w:hAnsi="Sitka Display"/>
-                <w:color w:val="000000"/>
-                <w:sz w:val="16"/>
-              </w:rPr>
-              <w:t>SXEE.Z</w:t>
+                <w:bCs/>
+                <w:sz w:val="16"/>
+              </w:rPr>
+              <w:t>T3_1</w:t>
+            </w:r>
+            <w:r>
+              <w:rPr>
+                <w:rFonts w:ascii="Sitka Display" w:hAnsi="Sitka Display"/>
+                <w:bCs/>
+                <w:sz w:val="16"/>
+              </w:rPr>
+              <w:t>0</w:t>
             </w:r>
             <w:r>
               <w:rPr>
@@ -4686,10 +4791,18 @@
             <w:r>
               <w:rPr>
                 <w:rFonts w:ascii="Sitka Display" w:hAnsi="Sitka Display"/>
-                <w:color w:val="000000"/>
-                <w:sz w:val="16"/>
-              </w:rPr>
-              <w:t>SX6E.Z</w:t>
+                <w:bCs/>
+                <w:sz w:val="16"/>
+              </w:rPr>
+              <w:t>T3_1</w:t>
+            </w:r>
+            <w:r>
+              <w:rPr>
+                <w:rFonts w:ascii="Sitka Display" w:hAnsi="Sitka Display"/>
+                <w:bCs/>
+                <w:sz w:val="16"/>
+              </w:rPr>
+              <w:t>5</w:t>
             </w:r>
             <w:r>
               <w:rPr>

</xml_diff>